<commit_message>
add new char value
</commit_message>
<xml_diff>
--- a/Report.docx
+++ b/Report.docx
@@ -7045,14 +7045,27 @@
       <w:r>
         <w:t xml:space="preserve">Hình </w:t>
       </w:r>
-      <w:fldSimple w:instr=" SEQ Hình \* ARABIC ">
-        <w:r>
-          <w:rPr>
-            <w:noProof/>
-          </w:rPr>
-          <w:t>1</w:t>
-        </w:r>
-      </w:fldSimple>
+      <w:r>
+        <w:fldChar w:fldCharType="begin"/>
+      </w:r>
+      <w:r>
+        <w:instrText xml:space="preserve"> SEQ Hình \* ARABIC </w:instrText>
+      </w:r>
+      <w:r>
+        <w:fldChar w:fldCharType="separate"/>
+      </w:r>
+      <w:r>
+        <w:rPr>
+          <w:noProof/>
+        </w:rPr>
+        <w:t>1</w:t>
+      </w:r>
+      <w:r>
+        <w:rPr>
+          <w:noProof/>
+        </w:rPr>
+        <w:fldChar w:fldCharType="end"/>
+      </w:r>
       <w:r>
         <w:t xml:space="preserve"> </w:t>
       </w:r>
@@ -7130,14 +7143,27 @@
       <w:r>
         <w:t xml:space="preserve">Hình </w:t>
       </w:r>
-      <w:fldSimple w:instr=" SEQ Hình \* ARABIC ">
-        <w:r>
-          <w:rPr>
-            <w:noProof/>
-          </w:rPr>
-          <w:t>2</w:t>
-        </w:r>
-      </w:fldSimple>
+      <w:r>
+        <w:fldChar w:fldCharType="begin"/>
+      </w:r>
+      <w:r>
+        <w:instrText xml:space="preserve"> SEQ Hình \* ARABIC </w:instrText>
+      </w:r>
+      <w:r>
+        <w:fldChar w:fldCharType="separate"/>
+      </w:r>
+      <w:r>
+        <w:rPr>
+          <w:noProof/>
+        </w:rPr>
+        <w:t>2</w:t>
+      </w:r>
+      <w:r>
+        <w:rPr>
+          <w:noProof/>
+        </w:rPr>
+        <w:fldChar w:fldCharType="end"/>
+      </w:r>
       <w:r>
         <w:t xml:space="preserve"> Identifier</w:t>
       </w:r>
@@ -7214,14 +7240,27 @@
       <w:r>
         <w:t xml:space="preserve">Hình </w:t>
       </w:r>
-      <w:fldSimple w:instr=" SEQ Hình \* ARABIC ">
-        <w:r>
-          <w:rPr>
-            <w:noProof/>
-          </w:rPr>
-          <w:t>3</w:t>
-        </w:r>
-      </w:fldSimple>
+      <w:r>
+        <w:fldChar w:fldCharType="begin"/>
+      </w:r>
+      <w:r>
+        <w:instrText xml:space="preserve"> SEQ Hình \* ARABIC </w:instrText>
+      </w:r>
+      <w:r>
+        <w:fldChar w:fldCharType="separate"/>
+      </w:r>
+      <w:r>
+        <w:rPr>
+          <w:noProof/>
+        </w:rPr>
+        <w:t>3</w:t>
+      </w:r>
+      <w:r>
+        <w:rPr>
+          <w:noProof/>
+        </w:rPr>
+        <w:fldChar w:fldCharType="end"/>
+      </w:r>
       <w:r>
         <w:t xml:space="preserve"> Number</w:t>
       </w:r>
@@ -7293,14 +7332,27 @@
       <w:r>
         <w:t xml:space="preserve">Hình </w:t>
       </w:r>
-      <w:fldSimple w:instr=" SEQ Hình \* ARABIC ">
-        <w:r>
-          <w:rPr>
-            <w:noProof/>
-          </w:rPr>
-          <w:t>4</w:t>
-        </w:r>
-      </w:fldSimple>
+      <w:r>
+        <w:fldChar w:fldCharType="begin"/>
+      </w:r>
+      <w:r>
+        <w:instrText xml:space="preserve"> SEQ Hình \* ARABIC </w:instrText>
+      </w:r>
+      <w:r>
+        <w:fldChar w:fldCharType="separate"/>
+      </w:r>
+      <w:r>
+        <w:rPr>
+          <w:noProof/>
+        </w:rPr>
+        <w:t>4</w:t>
+      </w:r>
+      <w:r>
+        <w:rPr>
+          <w:noProof/>
+        </w:rPr>
+        <w:fldChar w:fldCharType="end"/>
+      </w:r>
       <w:r>
         <w:t xml:space="preserve"> String</w:t>
       </w:r>
@@ -7375,14 +7427,27 @@
       <w:r>
         <w:t xml:space="preserve">Hình </w:t>
       </w:r>
-      <w:fldSimple w:instr=" SEQ Hình \* ARABIC ">
-        <w:r>
-          <w:rPr>
-            <w:noProof/>
-          </w:rPr>
-          <w:t>5</w:t>
-        </w:r>
-      </w:fldSimple>
+      <w:r>
+        <w:fldChar w:fldCharType="begin"/>
+      </w:r>
+      <w:r>
+        <w:instrText xml:space="preserve"> SEQ Hình \* ARABIC </w:instrText>
+      </w:r>
+      <w:r>
+        <w:fldChar w:fldCharType="separate"/>
+      </w:r>
+      <w:r>
+        <w:rPr>
+          <w:noProof/>
+        </w:rPr>
+        <w:t>5</w:t>
+      </w:r>
+      <w:r>
+        <w:rPr>
+          <w:noProof/>
+        </w:rPr>
+        <w:fldChar w:fldCharType="end"/>
+      </w:r>
       <w:r>
         <w:t xml:space="preserve"> Whitespace</w:t>
       </w:r>
@@ -7455,14 +7520,27 @@
       <w:r>
         <w:t xml:space="preserve">Hình </w:t>
       </w:r>
-      <w:fldSimple w:instr=" SEQ Hình \* ARABIC ">
-        <w:r>
-          <w:rPr>
-            <w:noProof/>
-          </w:rPr>
-          <w:t>6</w:t>
-        </w:r>
-      </w:fldSimple>
+      <w:r>
+        <w:fldChar w:fldCharType="begin"/>
+      </w:r>
+      <w:r>
+        <w:instrText xml:space="preserve"> SEQ Hình \* ARABIC </w:instrText>
+      </w:r>
+      <w:r>
+        <w:fldChar w:fldCharType="separate"/>
+      </w:r>
+      <w:r>
+        <w:rPr>
+          <w:noProof/>
+        </w:rPr>
+        <w:t>6</w:t>
+      </w:r>
+      <w:r>
+        <w:rPr>
+          <w:noProof/>
+        </w:rPr>
+        <w:fldChar w:fldCharType="end"/>
+      </w:r>
       <w:r>
         <w:rPr>
           <w:noProof/>
@@ -7580,14 +7658,27 @@
       <w:r>
         <w:t xml:space="preserve">Hình </w:t>
       </w:r>
-      <w:fldSimple w:instr=" SEQ Hình \* ARABIC ">
-        <w:r>
-          <w:rPr>
-            <w:noProof/>
-          </w:rPr>
-          <w:t>7</w:t>
-        </w:r>
-      </w:fldSimple>
+      <w:r>
+        <w:fldChar w:fldCharType="begin"/>
+      </w:r>
+      <w:r>
+        <w:instrText xml:space="preserve"> SEQ Hình \* ARABIC </w:instrText>
+      </w:r>
+      <w:r>
+        <w:fldChar w:fldCharType="separate"/>
+      </w:r>
+      <w:r>
+        <w:rPr>
+          <w:noProof/>
+        </w:rPr>
+        <w:t>7</w:t>
+      </w:r>
+      <w:r>
+        <w:rPr>
+          <w:noProof/>
+        </w:rPr>
+        <w:fldChar w:fldCharType="end"/>
+      </w:r>
       <w:r>
         <w:t>: testcase 1 và output</w:t>
       </w:r>
@@ -7662,14 +7753,27 @@
       <w:r>
         <w:t xml:space="preserve">Hình </w:t>
       </w:r>
-      <w:fldSimple w:instr=" SEQ Hình \* ARABIC ">
-        <w:r>
-          <w:rPr>
-            <w:noProof/>
-          </w:rPr>
-          <w:t>8</w:t>
-        </w:r>
-      </w:fldSimple>
+      <w:r>
+        <w:fldChar w:fldCharType="begin"/>
+      </w:r>
+      <w:r>
+        <w:instrText xml:space="preserve"> SEQ Hình \* ARABIC </w:instrText>
+      </w:r>
+      <w:r>
+        <w:fldChar w:fldCharType="separate"/>
+      </w:r>
+      <w:r>
+        <w:rPr>
+          <w:noProof/>
+        </w:rPr>
+        <w:t>8</w:t>
+      </w:r>
+      <w:r>
+        <w:rPr>
+          <w:noProof/>
+        </w:rPr>
+        <w:fldChar w:fldCharType="end"/>
+      </w:r>
       <w:r>
         <w:t>: testcase 2 và output</w:t>
       </w:r>
@@ -7744,14 +7848,27 @@
       <w:r>
         <w:t xml:space="preserve">Hình </w:t>
       </w:r>
-      <w:fldSimple w:instr=" SEQ Hình \* ARABIC ">
-        <w:r>
-          <w:rPr>
-            <w:noProof/>
-          </w:rPr>
-          <w:t>9</w:t>
-        </w:r>
-      </w:fldSimple>
+      <w:r>
+        <w:fldChar w:fldCharType="begin"/>
+      </w:r>
+      <w:r>
+        <w:instrText xml:space="preserve"> SEQ Hình \* ARABIC </w:instrText>
+      </w:r>
+      <w:r>
+        <w:fldChar w:fldCharType="separate"/>
+      </w:r>
+      <w:r>
+        <w:rPr>
+          <w:noProof/>
+        </w:rPr>
+        <w:t>9</w:t>
+      </w:r>
+      <w:r>
+        <w:rPr>
+          <w:noProof/>
+        </w:rPr>
+        <w:fldChar w:fldCharType="end"/>
+      </w:r>
       <w:r>
         <w:t>: testcase 3 và output</w:t>
       </w:r>
@@ -7832,14 +7949,27 @@
       <w:r>
         <w:t xml:space="preserve">Hình </w:t>
       </w:r>
-      <w:fldSimple w:instr=" SEQ Hình \* ARABIC ">
-        <w:r>
-          <w:rPr>
-            <w:noProof/>
-          </w:rPr>
-          <w:t>10</w:t>
-        </w:r>
-      </w:fldSimple>
+      <w:r>
+        <w:fldChar w:fldCharType="begin"/>
+      </w:r>
+      <w:r>
+        <w:instrText xml:space="preserve"> SEQ Hình \* ARABIC </w:instrText>
+      </w:r>
+      <w:r>
+        <w:fldChar w:fldCharType="separate"/>
+      </w:r>
+      <w:r>
+        <w:rPr>
+          <w:noProof/>
+        </w:rPr>
+        <w:t>10</w:t>
+      </w:r>
+      <w:r>
+        <w:rPr>
+          <w:noProof/>
+        </w:rPr>
+        <w:fldChar w:fldCharType="end"/>
+      </w:r>
       <w:r>
         <w:t>: testcase 4 và output</w:t>
       </w:r>
@@ -7914,14 +8044,27 @@
       <w:r>
         <w:t xml:space="preserve">Hình </w:t>
       </w:r>
-      <w:fldSimple w:instr=" SEQ Hình \* ARABIC ">
-        <w:r>
-          <w:rPr>
-            <w:noProof/>
-          </w:rPr>
-          <w:t>11</w:t>
-        </w:r>
-      </w:fldSimple>
+      <w:r>
+        <w:fldChar w:fldCharType="begin"/>
+      </w:r>
+      <w:r>
+        <w:instrText xml:space="preserve"> SEQ Hình \* ARABIC </w:instrText>
+      </w:r>
+      <w:r>
+        <w:fldChar w:fldCharType="separate"/>
+      </w:r>
+      <w:r>
+        <w:rPr>
+          <w:noProof/>
+        </w:rPr>
+        <w:t>11</w:t>
+      </w:r>
+      <w:r>
+        <w:rPr>
+          <w:noProof/>
+        </w:rPr>
+        <w:fldChar w:fldCharType="end"/>
+      </w:r>
       <w:r>
         <w:t>: testcase 5 và output</w:t>
       </w:r>
@@ -7997,14 +8140,27 @@
       <w:r>
         <w:t xml:space="preserve">Hình </w:t>
       </w:r>
-      <w:fldSimple w:instr=" SEQ Hình \* ARABIC ">
-        <w:r>
-          <w:rPr>
-            <w:noProof/>
-          </w:rPr>
-          <w:t>12</w:t>
-        </w:r>
-      </w:fldSimple>
+      <w:r>
+        <w:fldChar w:fldCharType="begin"/>
+      </w:r>
+      <w:r>
+        <w:instrText xml:space="preserve"> SEQ Hình \* ARABIC </w:instrText>
+      </w:r>
+      <w:r>
+        <w:fldChar w:fldCharType="separate"/>
+      </w:r>
+      <w:r>
+        <w:rPr>
+          <w:noProof/>
+        </w:rPr>
+        <w:t>12</w:t>
+      </w:r>
+      <w:r>
+        <w:rPr>
+          <w:noProof/>
+        </w:rPr>
+        <w:fldChar w:fldCharType="end"/>
+      </w:r>
       <w:r>
         <w:t>: testcase 6 và output</w:t>
       </w:r>
@@ -8074,14 +8230,27 @@
       <w:r>
         <w:t xml:space="preserve">Hình </w:t>
       </w:r>
-      <w:fldSimple w:instr=" SEQ Hình \* ARABIC ">
-        <w:r>
-          <w:rPr>
-            <w:noProof/>
-          </w:rPr>
-          <w:t>13</w:t>
-        </w:r>
-      </w:fldSimple>
+      <w:r>
+        <w:fldChar w:fldCharType="begin"/>
+      </w:r>
+      <w:r>
+        <w:instrText xml:space="preserve"> SEQ Hình \* ARABIC </w:instrText>
+      </w:r>
+      <w:r>
+        <w:fldChar w:fldCharType="separate"/>
+      </w:r>
+      <w:r>
+        <w:rPr>
+          <w:noProof/>
+        </w:rPr>
+        <w:t>13</w:t>
+      </w:r>
+      <w:r>
+        <w:rPr>
+          <w:noProof/>
+        </w:rPr>
+        <w:fldChar w:fldCharType="end"/>
+      </w:r>
       <w:r>
         <w:t>: Code demo phase_2</w:t>
       </w:r>
@@ -8150,14 +8319,27 @@
       <w:r>
         <w:t xml:space="preserve">Hình </w:t>
       </w:r>
-      <w:fldSimple w:instr=" SEQ Hình \* ARABIC ">
-        <w:r>
-          <w:rPr>
-            <w:noProof/>
-          </w:rPr>
-          <w:t>14</w:t>
-        </w:r>
-      </w:fldSimple>
+      <w:r>
+        <w:fldChar w:fldCharType="begin"/>
+      </w:r>
+      <w:r>
+        <w:instrText xml:space="preserve"> SEQ Hình \* ARABIC </w:instrText>
+      </w:r>
+      <w:r>
+        <w:fldChar w:fldCharType="separate"/>
+      </w:r>
+      <w:r>
+        <w:rPr>
+          <w:noProof/>
+        </w:rPr>
+        <w:t>14</w:t>
+      </w:r>
+      <w:r>
+        <w:rPr>
+          <w:noProof/>
+        </w:rPr>
+        <w:fldChar w:fldCharType="end"/>
+      </w:r>
       <w:r>
         <w:t xml:space="preserve">: </w:t>
       </w:r>
@@ -8222,13 +8404,41 @@
     <w:p>
       <w:pPr>
         <w:pStyle w:val="Chng"/>
-        <w:jc w:val="center"/>
-      </w:pPr>
+        <w:numPr>
+          <w:ilvl w:val="0"/>
+          <w:numId w:val="16"/>
+        </w:numPr>
+      </w:pPr>
+      <w:hyperlink r:id="rId26" w:history="1">
+        <w:r>
+          <w:rPr>
+            <w:rStyle w:val="Hyperlink"/>
+          </w:rPr>
+          <w:t>https://dzone.com/articles/building-a-compiler-for-your-own-language-from-the-1</w:t>
+        </w:r>
+      </w:hyperlink>
+    </w:p>
+    <w:p>
+      <w:pPr>
+        <w:pStyle w:val="Chng"/>
+        <w:numPr>
+          <w:ilvl w:val="0"/>
+          <w:numId w:val="16"/>
+        </w:numPr>
+      </w:pPr>
+      <w:hyperlink r:id="rId27" w:history="1">
+        <w:r>
+          <w:rPr>
+            <w:rStyle w:val="Hyperlink"/>
+          </w:rPr>
+          <w:t>https://tomassetti.me/parse-tree-abstract-syntax-tree/</w:t>
+        </w:r>
+      </w:hyperlink>
       <w:bookmarkStart w:id="38" w:name="_GoBack"/>
       <w:bookmarkEnd w:id="38"/>
     </w:p>
     <w:sectPr>
-      <w:headerReference w:type="default" r:id="rId26"/>
+      <w:headerReference w:type="default" r:id="rId28"/>
       <w:pgSz w:w="12240" w:h="15840"/>
       <w:pgMar w:top="1985" w:right="1134" w:bottom="1701" w:left="1985" w:header="720" w:footer="720" w:gutter="0"/>
       <w:pgNumType w:start="1"/>
@@ -9241,6 +9451,95 @@
     </w:lvl>
   </w:abstractNum>
   <w:abstractNum w:abstractNumId="8" w15:restartNumberingAfterBreak="0">
+    <w:nsid w:val="52DD3150"/>
+    <w:multiLevelType w:val="hybridMultilevel"/>
+    <w:tmpl w:val="F530CC7E"/>
+    <w:lvl w:ilvl="0" w:tplc="0409000F">
+      <w:start w:val="1"/>
+      <w:numFmt w:val="decimal"/>
+      <w:lvlText w:val="%1."/>
+      <w:lvlJc w:val="left"/>
+      <w:pPr>
+        <w:ind w:left="720" w:hanging="360"/>
+      </w:pPr>
+      <w:rPr>
+        <w:rFonts w:hint="default"/>
+      </w:rPr>
+    </w:lvl>
+    <w:lvl w:ilvl="1" w:tplc="04090019" w:tentative="1">
+      <w:start w:val="1"/>
+      <w:numFmt w:val="lowerLetter"/>
+      <w:lvlText w:val="%2."/>
+      <w:lvlJc w:val="left"/>
+      <w:pPr>
+        <w:ind w:left="1440" w:hanging="360"/>
+      </w:pPr>
+    </w:lvl>
+    <w:lvl w:ilvl="2" w:tplc="0409001B" w:tentative="1">
+      <w:start w:val="1"/>
+      <w:numFmt w:val="lowerRoman"/>
+      <w:lvlText w:val="%3."/>
+      <w:lvlJc w:val="right"/>
+      <w:pPr>
+        <w:ind w:left="2160" w:hanging="180"/>
+      </w:pPr>
+    </w:lvl>
+    <w:lvl w:ilvl="3" w:tplc="0409000F" w:tentative="1">
+      <w:start w:val="1"/>
+      <w:numFmt w:val="decimal"/>
+      <w:lvlText w:val="%4."/>
+      <w:lvlJc w:val="left"/>
+      <w:pPr>
+        <w:ind w:left="2880" w:hanging="360"/>
+      </w:pPr>
+    </w:lvl>
+    <w:lvl w:ilvl="4" w:tplc="04090019" w:tentative="1">
+      <w:start w:val="1"/>
+      <w:numFmt w:val="lowerLetter"/>
+      <w:lvlText w:val="%5."/>
+      <w:lvlJc w:val="left"/>
+      <w:pPr>
+        <w:ind w:left="3600" w:hanging="360"/>
+      </w:pPr>
+    </w:lvl>
+    <w:lvl w:ilvl="5" w:tplc="0409001B" w:tentative="1">
+      <w:start w:val="1"/>
+      <w:numFmt w:val="lowerRoman"/>
+      <w:lvlText w:val="%6."/>
+      <w:lvlJc w:val="right"/>
+      <w:pPr>
+        <w:ind w:left="4320" w:hanging="180"/>
+      </w:pPr>
+    </w:lvl>
+    <w:lvl w:ilvl="6" w:tplc="0409000F" w:tentative="1">
+      <w:start w:val="1"/>
+      <w:numFmt w:val="decimal"/>
+      <w:lvlText w:val="%7."/>
+      <w:lvlJc w:val="left"/>
+      <w:pPr>
+        <w:ind w:left="5040" w:hanging="360"/>
+      </w:pPr>
+    </w:lvl>
+    <w:lvl w:ilvl="7" w:tplc="04090019" w:tentative="1">
+      <w:start w:val="1"/>
+      <w:numFmt w:val="lowerLetter"/>
+      <w:lvlText w:val="%8."/>
+      <w:lvlJc w:val="left"/>
+      <w:pPr>
+        <w:ind w:left="5760" w:hanging="360"/>
+      </w:pPr>
+    </w:lvl>
+    <w:lvl w:ilvl="8" w:tplc="0409001B" w:tentative="1">
+      <w:start w:val="1"/>
+      <w:numFmt w:val="lowerRoman"/>
+      <w:lvlText w:val="%9."/>
+      <w:lvlJc w:val="right"/>
+      <w:pPr>
+        <w:ind w:left="6480" w:hanging="180"/>
+      </w:pPr>
+    </w:lvl>
+  </w:abstractNum>
+  <w:abstractNum w:abstractNumId="9" w15:restartNumberingAfterBreak="0">
     <w:nsid w:val="592F22FF"/>
     <w:multiLevelType w:val="hybridMultilevel"/>
     <w:tmpl w:val="E30852F2"/>
@@ -9331,7 +9630,7 @@
       </w:pPr>
     </w:lvl>
   </w:abstractNum>
-  <w:abstractNum w:abstractNumId="9" w15:restartNumberingAfterBreak="0">
+  <w:abstractNum w:abstractNumId="10" w15:restartNumberingAfterBreak="0">
     <w:nsid w:val="66BA4732"/>
     <w:multiLevelType w:val="hybridMultilevel"/>
     <w:tmpl w:val="9C70E27C"/>
@@ -9420,7 +9719,7 @@
       </w:pPr>
     </w:lvl>
   </w:abstractNum>
-  <w:abstractNum w:abstractNumId="10" w15:restartNumberingAfterBreak="0">
+  <w:abstractNum w:abstractNumId="11" w15:restartNumberingAfterBreak="0">
     <w:nsid w:val="70F95CD9"/>
     <w:multiLevelType w:val="hybridMultilevel"/>
     <w:tmpl w:val="6FC2F490"/>
@@ -9506,7 +9805,7 @@
       </w:pPr>
     </w:lvl>
   </w:abstractNum>
-  <w:abstractNum w:abstractNumId="11" w15:restartNumberingAfterBreak="0">
+  <w:abstractNum w:abstractNumId="12" w15:restartNumberingAfterBreak="0">
     <w:nsid w:val="71811F32"/>
     <w:multiLevelType w:val="hybridMultilevel"/>
     <w:tmpl w:val="07CA2C4E"/>
@@ -9619,7 +9918,7 @@
       </w:rPr>
     </w:lvl>
   </w:abstractNum>
-  <w:abstractNum w:abstractNumId="12" w15:restartNumberingAfterBreak="0">
+  <w:abstractNum w:abstractNumId="13" w15:restartNumberingAfterBreak="0">
     <w:nsid w:val="79A33DFE"/>
     <w:multiLevelType w:val="hybridMultilevel"/>
     <w:tmpl w:val="10700184"/>
@@ -9732,7 +10031,7 @@
       </w:rPr>
     </w:lvl>
   </w:abstractNum>
-  <w:abstractNum w:abstractNumId="13" w15:restartNumberingAfterBreak="0">
+  <w:abstractNum w:abstractNumId="14" w15:restartNumberingAfterBreak="0">
     <w:nsid w:val="7B536051"/>
     <w:multiLevelType w:val="hybridMultilevel"/>
     <w:tmpl w:val="BA305A2A"/>
@@ -9818,7 +10117,7 @@
       </w:pPr>
     </w:lvl>
   </w:abstractNum>
-  <w:abstractNum w:abstractNumId="14" w15:restartNumberingAfterBreak="0">
+  <w:abstractNum w:abstractNumId="15" w15:restartNumberingAfterBreak="0">
     <w:nsid w:val="7B7762A8"/>
     <w:multiLevelType w:val="hybridMultilevel"/>
     <w:tmpl w:val="C1CE738C"/>
@@ -9914,10 +10213,10 @@
     <w:abstractNumId w:val="7"/>
   </w:num>
   <w:num w:numId="3">
-    <w:abstractNumId w:val="9"/>
+    <w:abstractNumId w:val="10"/>
   </w:num>
   <w:num w:numId="4">
-    <w:abstractNumId w:val="14"/>
+    <w:abstractNumId w:val="15"/>
   </w:num>
   <w:num w:numId="5">
     <w:abstractNumId w:val="0"/>
@@ -9926,10 +10225,10 @@
     <w:abstractNumId w:val="3"/>
   </w:num>
   <w:num w:numId="7">
-    <w:abstractNumId w:val="8"/>
+    <w:abstractNumId w:val="9"/>
   </w:num>
   <w:num w:numId="8">
-    <w:abstractNumId w:val="11"/>
+    <w:abstractNumId w:val="12"/>
   </w:num>
   <w:num w:numId="9">
     <w:abstractNumId w:val="2"/>
@@ -9938,10 +10237,10 @@
     <w:abstractNumId w:val="5"/>
   </w:num>
   <w:num w:numId="11">
-    <w:abstractNumId w:val="12"/>
+    <w:abstractNumId w:val="13"/>
   </w:num>
   <w:num w:numId="12">
-    <w:abstractNumId w:val="10"/>
+    <w:abstractNumId w:val="11"/>
   </w:num>
   <w:num w:numId="13">
     <w:abstractNumId w:val="4"/>
@@ -9950,7 +10249,10 @@
     <w:abstractNumId w:val="6"/>
   </w:num>
   <w:num w:numId="15">
-    <w:abstractNumId w:val="13"/>
+    <w:abstractNumId w:val="14"/>
+  </w:num>
+  <w:num w:numId="16">
+    <w:abstractNumId w:val="8"/>
   </w:num>
 </w:numbering>
 </file>
@@ -10078,6 +10380,7 @@
     <w:lsdException w:name="HTML Sample" w:semiHidden="1" w:unhideWhenUsed="1"/>
     <w:lsdException w:name="HTML Typewriter" w:semiHidden="1" w:unhideWhenUsed="1"/>
     <w:lsdException w:name="HTML Variable" w:semiHidden="1" w:unhideWhenUsed="1"/>
+    <w:lsdException w:name="Normal Table" w:semiHidden="1" w:unhideWhenUsed="1"/>
     <w:lsdException w:name="annotation subject" w:semiHidden="1" w:unhideWhenUsed="1"/>
     <w:lsdException w:name="No List" w:semiHidden="1" w:unhideWhenUsed="1"/>
     <w:lsdException w:name="Outline List 1" w:semiHidden="1" w:unhideWhenUsed="1"/>
@@ -10124,8 +10427,10 @@
     <w:lsdException w:name="Table Subtle 2" w:semiHidden="1" w:unhideWhenUsed="1"/>
     <w:lsdException w:name="Table Web 1" w:semiHidden="1" w:unhideWhenUsed="1"/>
     <w:lsdException w:name="Table Web 2" w:semiHidden="1" w:unhideWhenUsed="1"/>
+    <w:lsdException w:name="Table Web 3" w:semiHidden="1" w:unhideWhenUsed="1"/>
     <w:lsdException w:name="Balloon Text" w:semiHidden="1" w:unhideWhenUsed="1"/>
     <w:lsdException w:name="Table Grid" w:uiPriority="59"/>
+    <w:lsdException w:name="Table Theme" w:semiHidden="1" w:unhideWhenUsed="1"/>
     <w:lsdException w:name="Placeholder Text" w:semiHidden="1"/>
     <w:lsdException w:name="No Spacing" w:uiPriority="1" w:qFormat="1"/>
     <w:lsdException w:name="Light Shading" w:uiPriority="60"/>
@@ -11426,7 +11731,7 @@
 </file>
 
 <file path=customXml/itemProps1.xml><?xml version="1.0" encoding="utf-8"?>
-<ds:datastoreItem xmlns:ds="http://schemas.openxmlformats.org/officeDocument/2006/customXml" ds:itemID="{90298EA1-D1C4-4F7D-84C1-7FDD7B8D3D0C}">
+<ds:datastoreItem xmlns:ds="http://schemas.openxmlformats.org/officeDocument/2006/customXml" ds:itemID="{F221F6AC-4125-4B73-82E7-0A86DDA32BA1}">
   <ds:schemaRefs>
     <ds:schemaRef ds:uri="http://schemas.openxmlformats.org/officeDocument/2006/bibliography"/>
   </ds:schemaRefs>

</xml_diff>